<commit_message>
Add in all documents
</commit_message>
<xml_diff>
--- a/Applied Data Science/Project_2_Churn_Predictions/PR 2 Milestone 2 GreenertJ.docx
+++ b/Applied Data Science/Project_2_Churn_Predictions/PR 2 Milestone 2 GreenertJ.docx
@@ -45,10 +45,7 @@
         <w:ind w:firstLine="720"/>
       </w:pPr>
       <w:r>
-        <w:t>The banking</w:t>
-      </w:r>
-      <w:r>
-        <w:t xml:space="preserve"> and telecommunication industries are notable as having a high rate of churn, which can be costly for companies in terms of lost revenue and acquisition for new customers.  The business problem that this project aims to solve is two-fold: depending on the business, there may be unique solutions to each business respectively, and a machine learning model can be created that can accurately predict which customers are most likely to churn based on the industry type.  Additionally, this project aims to identify the factors that contribute to the churn for each industry type as well.</w:t>
+        <w:t>The banking and telecommunication industries are notable as having a high rate of churn, which can be costly for companies in terms of lost revenue and acquisition for new customers.  The business problem that this project aims to solve is two-fold: depending on the business, there may be unique solutions to each business respectively, and a machine learning model can be created that can accurately predict which customers are most likely to churn based on the industry type.  Additionally, this project aims to identify the factors that contribute to the churn for each industry type as well.</w:t>
       </w:r>
     </w:p>
     <w:p>
@@ -984,6 +981,20 @@
     <w:p>
       <w:pPr>
         <w:numPr>
+          <w:ilvl w:val="1"/>
+          <w:numId w:val="1"/>
+        </w:numPr>
+      </w:pPr>
+      <w:r>
+        <w:t>The most effective strategies vary, but some common ones include personalized marketing, loyalty programs, and — of course — excellent customer service</w:t>
+      </w:r>
+      <w:r>
+        <w:t>.</w:t>
+      </w:r>
+    </w:p>
+    <w:p>
+      <w:pPr>
+        <w:numPr>
           <w:ilvl w:val="0"/>
           <w:numId w:val="1"/>
         </w:numPr>
@@ -995,6 +1006,17 @@
     <w:p>
       <w:pPr>
         <w:numPr>
+          <w:ilvl w:val="1"/>
+          <w:numId w:val="1"/>
+        </w:numPr>
+      </w:pPr>
+      <w:r>
+        <w:t>Changes in the industry or regulatory environment can impact customer satisfaction or change the competitive environment.  For instance, new regulations could lead to price increases which will have an impact on customer churn.</w:t>
+      </w:r>
+    </w:p>
+    <w:p>
+      <w:pPr>
+        <w:numPr>
           <w:ilvl w:val="0"/>
           <w:numId w:val="1"/>
         </w:numPr>
@@ -1006,6 +1028,17 @@
     <w:p>
       <w:pPr>
         <w:numPr>
+          <w:ilvl w:val="1"/>
+          <w:numId w:val="1"/>
+        </w:numPr>
+      </w:pPr>
+      <w:r>
+        <w:t>Churn has the potential to reduce revenue, increase new acquisition costs, and lower the tenure of the average customer.</w:t>
+      </w:r>
+    </w:p>
+    <w:p>
+      <w:pPr>
+        <w:numPr>
           <w:ilvl w:val="0"/>
           <w:numId w:val="1"/>
         </w:numPr>
@@ -1017,6 +1050,17 @@
     <w:p>
       <w:pPr>
         <w:numPr>
+          <w:ilvl w:val="1"/>
+          <w:numId w:val="1"/>
+        </w:numPr>
+      </w:pPr>
+      <w:r>
+        <w:t>Data analytics can be used to view historical information and to review behaviors and demographic information.  With this data, machine learning models can be used to identify major churn factors within the data.</w:t>
+      </w:r>
+    </w:p>
+    <w:p>
+      <w:pPr>
+        <w:numPr>
           <w:ilvl w:val="0"/>
           <w:numId w:val="1"/>
         </w:numPr>
@@ -1028,6 +1072,17 @@
     <w:p>
       <w:pPr>
         <w:numPr>
+          <w:ilvl w:val="1"/>
+          <w:numId w:val="1"/>
+        </w:numPr>
+      </w:pPr>
+      <w:r>
+        <w:t>The main ethical considerations when using retention strategies would include transparency, respecting customer privacy, and avoiding potentially manipulative strategies.</w:t>
+      </w:r>
+    </w:p>
+    <w:p>
+      <w:pPr>
+        <w:numPr>
           <w:ilvl w:val="0"/>
           <w:numId w:val="1"/>
         </w:numPr>
@@ -1039,6 +1094,17 @@
     <w:p>
       <w:pPr>
         <w:numPr>
+          <w:ilvl w:val="1"/>
+          <w:numId w:val="1"/>
+        </w:numPr>
+      </w:pPr>
+      <w:r>
+        <w:t>Companies can view their data and analyze customer lifetime value, then compare that value to the cost of acquiring a new customer.  If the cost of acquiring a new customer is more expensive, as it usually is, then a company should identify retention strategies for their respective business.</w:t>
+      </w:r>
+    </w:p>
+    <w:p>
+      <w:pPr>
+        <w:numPr>
           <w:ilvl w:val="0"/>
           <w:numId w:val="1"/>
         </w:numPr>
@@ -1050,6 +1116,17 @@
     <w:p>
       <w:pPr>
         <w:numPr>
+          <w:ilvl w:val="1"/>
+          <w:numId w:val="1"/>
+        </w:numPr>
+      </w:pPr>
+      <w:r>
+        <w:t>There are several limitations to historical data.  Mainly, the difficulty of capturing all relevant variables and changes in the behavior or environment play a significant role.</w:t>
+      </w:r>
+    </w:p>
+    <w:p>
+      <w:pPr>
+        <w:numPr>
           <w:ilvl w:val="0"/>
           <w:numId w:val="1"/>
         </w:numPr>
@@ -1061,6 +1138,17 @@
     <w:p>
       <w:pPr>
         <w:numPr>
+          <w:ilvl w:val="1"/>
+          <w:numId w:val="1"/>
+        </w:numPr>
+      </w:pPr>
+      <w:r>
+        <w:t>Companies can manage this information by using metrics such as retention rates, customer satisfaction scores, or customer lifetime value.</w:t>
+      </w:r>
+    </w:p>
+    <w:p>
+      <w:pPr>
+        <w:numPr>
           <w:ilvl w:val="0"/>
           <w:numId w:val="1"/>
         </w:numPr>
@@ -1072,6 +1160,24 @@
     <w:p>
       <w:pPr>
         <w:numPr>
+          <w:ilvl w:val="1"/>
+          <w:numId w:val="1"/>
+        </w:numPr>
+      </w:pPr>
+      <w:r>
+        <w:t xml:space="preserve">Customer preferences play a large role in churn as customers may leave due to factors such as poor service, unmet expectations, or lack of engagement.  Sometimes, customers aren’t even aware of the value the company provides.  </w:t>
+      </w:r>
+      <w:r>
+        <w:lastRenderedPageBreak/>
+        <w:t xml:space="preserve">This is why </w:t>
+      </w:r>
+      <w:r>
+        <w:t>there are times where companies may review adding engagement plans within their retention strategies.</w:t>
+      </w:r>
+    </w:p>
+    <w:p>
+      <w:pPr>
+        <w:numPr>
           <w:ilvl w:val="0"/>
           <w:numId w:val="1"/>
         </w:numPr>
@@ -1084,6 +1190,17 @@
       </w:r>
       <w:r>
         <w:t xml:space="preserve"> relevant laws and regulations?</w:t>
+      </w:r>
+    </w:p>
+    <w:p>
+      <w:pPr>
+        <w:numPr>
+          <w:ilvl w:val="1"/>
+          <w:numId w:val="1"/>
+        </w:numPr>
+      </w:pPr>
+      <w:r>
+        <w:t xml:space="preserve">Companies must consult legal experts and implement transparent, ethical policies.  </w:t>
       </w:r>
     </w:p>
     <w:p/>

</xml_diff>